<commit_message>
Primera ficha de Abril 2023 lista
</commit_message>
<xml_diff>
--- a/Marzo/Fichas de Lectura editables formato word/Ficha de Lectura - El aporte de la Politica Publica y de la Nueva Gestion Publica a la gobernanza- Luis F Aguilar.docx
+++ b/Marzo/Fichas de Lectura editables formato word/Ficha de Lectura - El aporte de la Politica Publica y de la Nueva Gestion Publica a la gobernanza- Luis F Aguilar.docx
@@ -457,7 +457,25 @@
                 <w:sz w:val="24"/>
                 <w:szCs w:val="24"/>
               </w:rPr>
-              <w:t>que han sido procesadas desde el enfoque de la gobernabilidad o</w:t>
+              <w:t xml:space="preserve">que </w:t>
+            </w:r>
+            <w:proofErr w:type="gramStart"/>
+            <w:r>
+              <w:rPr>
+                <w:rFonts w:ascii="Times New Roman" w:hAnsi="Times New Roman"/>
+                <w:sz w:val="24"/>
+                <w:szCs w:val="24"/>
+              </w:rPr>
+              <w:t>han sido procesadas</w:t>
+            </w:r>
+            <w:proofErr w:type="gramEnd"/>
+            <w:r>
+              <w:rPr>
+                <w:rFonts w:ascii="Times New Roman" w:hAnsi="Times New Roman"/>
+                <w:sz w:val="24"/>
+                <w:szCs w:val="24"/>
+              </w:rPr>
+              <w:t xml:space="preserve"> desde el enfoque de la gobernabilidad o</w:t>
             </w:r>
             <w:r>
               <w:rPr>
@@ -743,7 +761,25 @@
                 <w:sz w:val="24"/>
                 <w:szCs w:val="24"/>
               </w:rPr>
-              <w:t>los conceptos, métodos o tecnologías de la PP y de la NGP han sido entendidos o practicados a partir del enfoque de la gobernabilidad o de la gobernanza. Muchos gobiernos de nuestros países han empleado sus métodos y tecnologías con el propósito de restablecer su capacidad directiva debilitada y la gobernabilidad, o bien lo han hecho con el propósito o el resultado de dar forma a un nuevo proceso de gobierno más eficaz y acaso socialmente más aceptado, en tanto se practica con la participación de la sociedad: a una nueva gobernanza.</w:t>
+              <w:t xml:space="preserve">los conceptos, métodos o tecnologías de la PP y de la NGP </w:t>
+            </w:r>
+            <w:proofErr w:type="gramStart"/>
+            <w:r>
+              <w:rPr>
+                <w:rFonts w:ascii="Times New Roman" w:hAnsi="Times New Roman"/>
+                <w:sz w:val="24"/>
+                <w:szCs w:val="24"/>
+              </w:rPr>
+              <w:t>han sido entendidos</w:t>
+            </w:r>
+            <w:proofErr w:type="gramEnd"/>
+            <w:r>
+              <w:rPr>
+                <w:rFonts w:ascii="Times New Roman" w:hAnsi="Times New Roman"/>
+                <w:sz w:val="24"/>
+                <w:szCs w:val="24"/>
+              </w:rPr>
+              <w:t xml:space="preserve"> o practicados a partir del enfoque de la gobernabilidad o de la gobernanza. Muchos gobiernos de nuestros países han empleado sus métodos y tecnologías con el propósito de restablecer su capacidad directiva debilitada y la gobernabilidad, o bien lo han hecho con el propósito o el resultado de dar forma a un nuevo proceso de gobierno más eficaz y acaso socialmente más aceptado, en tanto se practica con la participación de la sociedad: a una nueva gobernanza.</w:t>
             </w:r>
             <w:r>
               <w:rPr>
@@ -1062,6 +1098,7 @@
               <w:t xml:space="preserve"> </w:t>
             </w:r>
             <w:proofErr w:type="spellStart"/>
+            <w:proofErr w:type="gramStart"/>
             <w:r>
               <w:rPr>
                 <w:rFonts w:ascii="Times New Roman" w:hAnsi="Times New Roman"/>
@@ -1072,6 +1109,7 @@
               <w:t>Policies:Economic</w:t>
             </w:r>
             <w:proofErr w:type="spellEnd"/>
+            <w:proofErr w:type="gramEnd"/>
             <w:r>
               <w:rPr>
                 <w:rFonts w:ascii="Times New Roman" w:hAnsi="Times New Roman"/>
@@ -1664,6 +1702,7 @@
               <w:t xml:space="preserve">democracia, J. Labastida y </w:t>
             </w:r>
             <w:proofErr w:type="spellStart"/>
+            <w:proofErr w:type="gramStart"/>
             <w:r>
               <w:rPr>
                 <w:rFonts w:ascii="Times New Roman" w:hAnsi="Times New Roman"/>
@@ -1674,6 +1713,7 @@
               <w:t>A.Camou</w:t>
             </w:r>
             <w:proofErr w:type="spellEnd"/>
+            <w:proofErr w:type="gramEnd"/>
             <w:r>
               <w:rPr>
                 <w:rFonts w:ascii="Times New Roman" w:hAnsi="Times New Roman"/>
@@ -2317,14 +2357,25 @@
               <w:t>coords</w:t>
             </w:r>
             <w:proofErr w:type="spellEnd"/>
-            <w:r>
-              <w:rPr>
-                <w:rFonts w:ascii="Times New Roman" w:hAnsi="Times New Roman"/>
-                <w:i/>
-                <w:sz w:val="24"/>
-                <w:szCs w:val="24"/>
-              </w:rPr>
-              <w:t>.)(2001), Globalización, identidad</w:t>
+            <w:proofErr w:type="gramStart"/>
+            <w:r>
+              <w:rPr>
+                <w:rFonts w:ascii="Times New Roman" w:hAnsi="Times New Roman"/>
+                <w:i/>
+                <w:sz w:val="24"/>
+                <w:szCs w:val="24"/>
+              </w:rPr>
+              <w:t>.)(</w:t>
+            </w:r>
+            <w:proofErr w:type="gramEnd"/>
+            <w:r>
+              <w:rPr>
+                <w:rFonts w:ascii="Times New Roman" w:hAnsi="Times New Roman"/>
+                <w:i/>
+                <w:sz w:val="24"/>
+                <w:szCs w:val="24"/>
+              </w:rPr>
+              <w:t>2001), Globalización, identidad</w:t>
             </w:r>
             <w:r>
               <w:rPr>
@@ -2454,7 +2505,27 @@
                 <w:sz w:val="24"/>
                 <w:szCs w:val="24"/>
               </w:rPr>
-              <w:t xml:space="preserve"> Estado, mercado e democracia:</w:t>
+              <w:t xml:space="preserve"> Estado, mercado </w:t>
+            </w:r>
+            <w:proofErr w:type="gramStart"/>
+            <w:r>
+              <w:rPr>
+                <w:rFonts w:ascii="Times New Roman" w:hAnsi="Times New Roman"/>
+                <w:i/>
+                <w:sz w:val="24"/>
+                <w:szCs w:val="24"/>
+              </w:rPr>
+              <w:t>e</w:t>
+            </w:r>
+            <w:proofErr w:type="gramEnd"/>
+            <w:r>
+              <w:rPr>
+                <w:rFonts w:ascii="Times New Roman" w:hAnsi="Times New Roman"/>
+                <w:i/>
+                <w:sz w:val="24"/>
+                <w:szCs w:val="24"/>
+              </w:rPr>
+              <w:t xml:space="preserve"> democracia:</w:t>
             </w:r>
             <w:r>
               <w:rPr>
@@ -3272,7 +3343,17 @@
                 <w:sz w:val="24"/>
                 <w:szCs w:val="24"/>
               </w:rPr>
-              <w:t xml:space="preserve">", en </w:t>
+              <w:t xml:space="preserve">", </w:t>
+            </w:r>
+            <w:proofErr w:type="gramStart"/>
+            <w:r>
+              <w:rPr>
+                <w:rFonts w:ascii="Times New Roman" w:hAnsi="Times New Roman"/>
+                <w:i/>
+                <w:sz w:val="24"/>
+                <w:szCs w:val="24"/>
+              </w:rPr>
+              <w:t xml:space="preserve">en </w:t>
             </w:r>
             <w:r>
               <w:t xml:space="preserve"> </w:t>
@@ -3288,6 +3369,7 @@
               <w:t>Debating</w:t>
             </w:r>
             <w:proofErr w:type="spellEnd"/>
+            <w:proofErr w:type="gramEnd"/>
             <w:r>
               <w:rPr>
                 <w:rFonts w:ascii="Times New Roman" w:hAnsi="Times New Roman"/>
@@ -4285,7 +4367,25 @@
                 <w:sz w:val="24"/>
                 <w:szCs w:val="24"/>
               </w:rPr>
-              <w:t>que han sido procesadas desde el enfoque de la gobernabilidad o</w:t>
+              <w:t xml:space="preserve">que </w:t>
+            </w:r>
+            <w:proofErr w:type="gramStart"/>
+            <w:r>
+              <w:rPr>
+                <w:rFonts w:ascii="Times New Roman" w:hAnsi="Times New Roman"/>
+                <w:sz w:val="24"/>
+                <w:szCs w:val="24"/>
+              </w:rPr>
+              <w:t>han sido procesadas</w:t>
+            </w:r>
+            <w:proofErr w:type="gramEnd"/>
+            <w:r>
+              <w:rPr>
+                <w:rFonts w:ascii="Times New Roman" w:hAnsi="Times New Roman"/>
+                <w:sz w:val="24"/>
+                <w:szCs w:val="24"/>
+              </w:rPr>
+              <w:t xml:space="preserve"> desde el enfoque de la gobernabilidad o</w:t>
             </w:r>
             <w:r>
               <w:rPr>
@@ -4442,7 +4542,25 @@
                 <w:sz w:val="24"/>
                 <w:szCs w:val="24"/>
               </w:rPr>
-              <w:t>, PNUD) y que ha dado pie al concepto o metáfora de "gobernanza por redes" o "gobernanza participativa" (UNCEPA / UNDESA), que en razón de la sinergia de los recursos públicos, privados y sociales incrementa la claridad, capacidad y eficacia directiva de una sociedad.</w:t>
+              <w:t xml:space="preserve">, PNUD) y que ha dado pie al concepto o metáfora de "gobernanza por redes" o "gobernanza participativa" (UNCEPA / UNDESA), que </w:t>
+            </w:r>
+            <w:proofErr w:type="gramStart"/>
+            <w:r>
+              <w:rPr>
+                <w:rFonts w:ascii="Times New Roman" w:hAnsi="Times New Roman"/>
+                <w:sz w:val="24"/>
+                <w:szCs w:val="24"/>
+              </w:rPr>
+              <w:t>en razón de</w:t>
+            </w:r>
+            <w:proofErr w:type="gramEnd"/>
+            <w:r>
+              <w:rPr>
+                <w:rFonts w:ascii="Times New Roman" w:hAnsi="Times New Roman"/>
+                <w:sz w:val="24"/>
+                <w:szCs w:val="24"/>
+              </w:rPr>
+              <w:t xml:space="preserve"> la sinergia de los recursos públicos, privados y sociales incrementa la claridad, capacidad y eficacia directiva de una sociedad.</w:t>
             </w:r>
             <w:r>
               <w:rPr>
@@ -4617,6 +4735,2152 @@
           <w:szCs w:val="24"/>
         </w:rPr>
         <w:t xml:space="preserve"> Bogotá.</w:t>
+      </w:r>
+    </w:p>
+    <w:p>
+      <w:pPr>
+        <w:spacing w:after="0"/>
+        <w:ind w:left="-49"/>
+        <w:jc w:val="both"/>
+        <w:rPr>
+          <w:rFonts w:ascii="Times New Roman" w:hAnsi="Times New Roman"/>
+          <w:sz w:val="24"/>
+          <w:szCs w:val="24"/>
+        </w:rPr>
+      </w:pPr>
+    </w:p>
+    <w:p>
+      <w:pPr>
+        <w:spacing w:after="0"/>
+        <w:ind w:left="-49"/>
+        <w:jc w:val="both"/>
+        <w:rPr>
+          <w:rFonts w:ascii="Times New Roman" w:hAnsi="Times New Roman"/>
+          <w:b/>
+          <w:bCs/>
+          <w:sz w:val="24"/>
+          <w:szCs w:val="24"/>
+        </w:rPr>
+      </w:pPr>
+      <w:r>
+        <w:rPr>
+          <w:rFonts w:ascii="Times New Roman" w:hAnsi="Times New Roman"/>
+          <w:b/>
+          <w:bCs/>
+          <w:sz w:val="24"/>
+          <w:szCs w:val="24"/>
+        </w:rPr>
+        <w:t xml:space="preserve">Resumen: </w:t>
+      </w:r>
+      <w:r>
+        <w:rPr>
+          <w:rFonts w:ascii="Times New Roman" w:hAnsi="Times New Roman"/>
+          <w:b/>
+          <w:bCs/>
+          <w:sz w:val="24"/>
+          <w:szCs w:val="24"/>
+        </w:rPr>
+        <w:br/>
+      </w:r>
+      <w:r>
+        <w:rPr>
+          <w:rFonts w:ascii="Times New Roman" w:hAnsi="Times New Roman"/>
+          <w:sz w:val="24"/>
+          <w:szCs w:val="24"/>
+        </w:rPr>
+        <w:t>El artículo de Luis F. Aguilar analiza el concepto de gobernanza y su relación con la política pública y la nueva gestión pública. El autor sostiene que la gobernanza es un proceso de dirección colectiva que implica la participación de diversos actores sociales e institucionales en la definición y solución de problemas públicos. La política pública y la nueva gestión pública son dos enfoques que contribuyen a la gobernanza al ofrecer herramientas conceptuales y metodológicas para el análisis, diseño, implementación y evaluación de las acciones gubernamentales. El autor revisa los principales aportes y limitaciones de estos enfoques y propone una agenda de investigación para avanzar en el conocimiento y la práctica de la gobernanza.</w:t>
+      </w:r>
+      <w:r>
+        <w:rPr>
+          <w:rFonts w:ascii="Times New Roman" w:hAnsi="Times New Roman"/>
+          <w:sz w:val="24"/>
+          <w:szCs w:val="24"/>
+        </w:rPr>
+        <w:br/>
+      </w:r>
+      <w:r>
+        <w:rPr>
+          <w:rFonts w:ascii="Times New Roman" w:hAnsi="Times New Roman"/>
+          <w:sz w:val="24"/>
+          <w:szCs w:val="24"/>
+        </w:rPr>
+        <w:br/>
+      </w:r>
+      <w:r>
+        <w:rPr>
+          <w:rFonts w:ascii="Times New Roman" w:hAnsi="Times New Roman"/>
+          <w:sz w:val="24"/>
+          <w:szCs w:val="24"/>
+        </w:rPr>
+        <w:lastRenderedPageBreak/>
+        <w:br/>
+      </w:r>
+      <w:proofErr w:type="spellStart"/>
+      <w:r>
+        <w:rPr>
+          <w:rFonts w:ascii="Times New Roman" w:hAnsi="Times New Roman"/>
+          <w:b/>
+          <w:bCs/>
+          <w:sz w:val="24"/>
+          <w:szCs w:val="24"/>
+        </w:rPr>
+        <w:t>Abstract</w:t>
+      </w:r>
+      <w:proofErr w:type="spellEnd"/>
+      <w:r>
+        <w:rPr>
+          <w:rFonts w:ascii="Times New Roman" w:hAnsi="Times New Roman"/>
+          <w:b/>
+          <w:bCs/>
+          <w:sz w:val="24"/>
+          <w:szCs w:val="24"/>
+        </w:rPr>
+        <w:t>:</w:t>
+      </w:r>
+    </w:p>
+    <w:p>
+      <w:pPr>
+        <w:spacing w:after="0"/>
+        <w:ind w:left="-49"/>
+        <w:jc w:val="both"/>
+        <w:rPr>
+          <w:rFonts w:ascii="Times New Roman" w:hAnsi="Times New Roman"/>
+          <w:sz w:val="24"/>
+          <w:szCs w:val="24"/>
+        </w:rPr>
+      </w:pPr>
+      <w:proofErr w:type="spellStart"/>
+      <w:r>
+        <w:rPr>
+          <w:rFonts w:ascii="Times New Roman" w:hAnsi="Times New Roman"/>
+          <w:sz w:val="24"/>
+          <w:szCs w:val="24"/>
+        </w:rPr>
+        <w:t>The</w:t>
+      </w:r>
+      <w:proofErr w:type="spellEnd"/>
+      <w:r>
+        <w:rPr>
+          <w:rFonts w:ascii="Times New Roman" w:hAnsi="Times New Roman"/>
+          <w:sz w:val="24"/>
+          <w:szCs w:val="24"/>
+        </w:rPr>
+        <w:t xml:space="preserve"> </w:t>
+      </w:r>
+      <w:proofErr w:type="spellStart"/>
+      <w:r>
+        <w:rPr>
+          <w:rFonts w:ascii="Times New Roman" w:hAnsi="Times New Roman"/>
+          <w:sz w:val="24"/>
+          <w:szCs w:val="24"/>
+        </w:rPr>
+        <w:t>article</w:t>
+      </w:r>
+      <w:proofErr w:type="spellEnd"/>
+      <w:r>
+        <w:rPr>
+          <w:rFonts w:ascii="Times New Roman" w:hAnsi="Times New Roman"/>
+          <w:sz w:val="24"/>
+          <w:szCs w:val="24"/>
+        </w:rPr>
+        <w:t xml:space="preserve"> </w:t>
+      </w:r>
+      <w:proofErr w:type="spellStart"/>
+      <w:r>
+        <w:rPr>
+          <w:rFonts w:ascii="Times New Roman" w:hAnsi="Times New Roman"/>
+          <w:sz w:val="24"/>
+          <w:szCs w:val="24"/>
+        </w:rPr>
+        <w:t>by</w:t>
+      </w:r>
+      <w:proofErr w:type="spellEnd"/>
+      <w:r>
+        <w:rPr>
+          <w:rFonts w:ascii="Times New Roman" w:hAnsi="Times New Roman"/>
+          <w:sz w:val="24"/>
+          <w:szCs w:val="24"/>
+        </w:rPr>
+        <w:t xml:space="preserve"> Luis F. Aguilar </w:t>
+      </w:r>
+      <w:proofErr w:type="spellStart"/>
+      <w:r>
+        <w:rPr>
+          <w:rFonts w:ascii="Times New Roman" w:hAnsi="Times New Roman"/>
+          <w:sz w:val="24"/>
+          <w:szCs w:val="24"/>
+        </w:rPr>
+        <w:t>analyzes</w:t>
+      </w:r>
+      <w:proofErr w:type="spellEnd"/>
+      <w:r>
+        <w:rPr>
+          <w:rFonts w:ascii="Times New Roman" w:hAnsi="Times New Roman"/>
+          <w:sz w:val="24"/>
+          <w:szCs w:val="24"/>
+        </w:rPr>
+        <w:t xml:space="preserve"> </w:t>
+      </w:r>
+      <w:proofErr w:type="spellStart"/>
+      <w:r>
+        <w:rPr>
+          <w:rFonts w:ascii="Times New Roman" w:hAnsi="Times New Roman"/>
+          <w:sz w:val="24"/>
+          <w:szCs w:val="24"/>
+        </w:rPr>
+        <w:t>the</w:t>
+      </w:r>
+      <w:proofErr w:type="spellEnd"/>
+      <w:r>
+        <w:rPr>
+          <w:rFonts w:ascii="Times New Roman" w:hAnsi="Times New Roman"/>
+          <w:sz w:val="24"/>
+          <w:szCs w:val="24"/>
+        </w:rPr>
+        <w:t xml:space="preserve"> concept </w:t>
+      </w:r>
+      <w:proofErr w:type="spellStart"/>
+      <w:r>
+        <w:rPr>
+          <w:rFonts w:ascii="Times New Roman" w:hAnsi="Times New Roman"/>
+          <w:sz w:val="24"/>
+          <w:szCs w:val="24"/>
+        </w:rPr>
+        <w:t>of</w:t>
+      </w:r>
+      <w:proofErr w:type="spellEnd"/>
+      <w:r>
+        <w:rPr>
+          <w:rFonts w:ascii="Times New Roman" w:hAnsi="Times New Roman"/>
+          <w:sz w:val="24"/>
+          <w:szCs w:val="24"/>
+        </w:rPr>
+        <w:t xml:space="preserve"> </w:t>
+      </w:r>
+      <w:proofErr w:type="spellStart"/>
+      <w:r>
+        <w:rPr>
+          <w:rFonts w:ascii="Times New Roman" w:hAnsi="Times New Roman"/>
+          <w:sz w:val="24"/>
+          <w:szCs w:val="24"/>
+        </w:rPr>
+        <w:t>governance</w:t>
+      </w:r>
+      <w:proofErr w:type="spellEnd"/>
+      <w:r>
+        <w:rPr>
+          <w:rFonts w:ascii="Times New Roman" w:hAnsi="Times New Roman"/>
+          <w:sz w:val="24"/>
+          <w:szCs w:val="24"/>
+        </w:rPr>
+        <w:t xml:space="preserve"> and </w:t>
+      </w:r>
+      <w:proofErr w:type="spellStart"/>
+      <w:r>
+        <w:rPr>
+          <w:rFonts w:ascii="Times New Roman" w:hAnsi="Times New Roman"/>
+          <w:sz w:val="24"/>
+          <w:szCs w:val="24"/>
+        </w:rPr>
+        <w:t>its</w:t>
+      </w:r>
+      <w:proofErr w:type="spellEnd"/>
+      <w:r>
+        <w:rPr>
+          <w:rFonts w:ascii="Times New Roman" w:hAnsi="Times New Roman"/>
+          <w:sz w:val="24"/>
+          <w:szCs w:val="24"/>
+        </w:rPr>
+        <w:t xml:space="preserve"> </w:t>
+      </w:r>
+      <w:proofErr w:type="spellStart"/>
+      <w:r>
+        <w:rPr>
+          <w:rFonts w:ascii="Times New Roman" w:hAnsi="Times New Roman"/>
+          <w:sz w:val="24"/>
+          <w:szCs w:val="24"/>
+        </w:rPr>
+        <w:t>relationship</w:t>
+      </w:r>
+      <w:proofErr w:type="spellEnd"/>
+      <w:r>
+        <w:rPr>
+          <w:rFonts w:ascii="Times New Roman" w:hAnsi="Times New Roman"/>
+          <w:sz w:val="24"/>
+          <w:szCs w:val="24"/>
+        </w:rPr>
+        <w:t xml:space="preserve"> </w:t>
+      </w:r>
+      <w:proofErr w:type="spellStart"/>
+      <w:r>
+        <w:rPr>
+          <w:rFonts w:ascii="Times New Roman" w:hAnsi="Times New Roman"/>
+          <w:sz w:val="24"/>
+          <w:szCs w:val="24"/>
+        </w:rPr>
+        <w:t>with</w:t>
+      </w:r>
+      <w:proofErr w:type="spellEnd"/>
+      <w:r>
+        <w:rPr>
+          <w:rFonts w:ascii="Times New Roman" w:hAnsi="Times New Roman"/>
+          <w:sz w:val="24"/>
+          <w:szCs w:val="24"/>
+        </w:rPr>
+        <w:t xml:space="preserve"> </w:t>
+      </w:r>
+      <w:proofErr w:type="spellStart"/>
+      <w:r>
+        <w:rPr>
+          <w:rFonts w:ascii="Times New Roman" w:hAnsi="Times New Roman"/>
+          <w:sz w:val="24"/>
+          <w:szCs w:val="24"/>
+        </w:rPr>
+        <w:t>public</w:t>
+      </w:r>
+      <w:proofErr w:type="spellEnd"/>
+      <w:r>
+        <w:rPr>
+          <w:rFonts w:ascii="Times New Roman" w:hAnsi="Times New Roman"/>
+          <w:sz w:val="24"/>
+          <w:szCs w:val="24"/>
+        </w:rPr>
+        <w:t xml:space="preserve"> </w:t>
+      </w:r>
+      <w:proofErr w:type="spellStart"/>
+      <w:r>
+        <w:rPr>
+          <w:rFonts w:ascii="Times New Roman" w:hAnsi="Times New Roman"/>
+          <w:sz w:val="24"/>
+          <w:szCs w:val="24"/>
+        </w:rPr>
+        <w:t>policy</w:t>
+      </w:r>
+      <w:proofErr w:type="spellEnd"/>
+      <w:r>
+        <w:rPr>
+          <w:rFonts w:ascii="Times New Roman" w:hAnsi="Times New Roman"/>
+          <w:sz w:val="24"/>
+          <w:szCs w:val="24"/>
+        </w:rPr>
+        <w:t xml:space="preserve"> and new </w:t>
+      </w:r>
+      <w:proofErr w:type="spellStart"/>
+      <w:r>
+        <w:rPr>
+          <w:rFonts w:ascii="Times New Roman" w:hAnsi="Times New Roman"/>
+          <w:sz w:val="24"/>
+          <w:szCs w:val="24"/>
+        </w:rPr>
+        <w:t>public</w:t>
+      </w:r>
+      <w:proofErr w:type="spellEnd"/>
+      <w:r>
+        <w:rPr>
+          <w:rFonts w:ascii="Times New Roman" w:hAnsi="Times New Roman"/>
+          <w:sz w:val="24"/>
+          <w:szCs w:val="24"/>
+        </w:rPr>
+        <w:t xml:space="preserve"> </w:t>
+      </w:r>
+      <w:proofErr w:type="spellStart"/>
+      <w:r>
+        <w:rPr>
+          <w:rFonts w:ascii="Times New Roman" w:hAnsi="Times New Roman"/>
+          <w:sz w:val="24"/>
+          <w:szCs w:val="24"/>
+        </w:rPr>
+        <w:t>management</w:t>
+      </w:r>
+      <w:proofErr w:type="spellEnd"/>
+      <w:r>
+        <w:rPr>
+          <w:rFonts w:ascii="Times New Roman" w:hAnsi="Times New Roman"/>
+          <w:sz w:val="24"/>
+          <w:szCs w:val="24"/>
+        </w:rPr>
+        <w:t xml:space="preserve">. </w:t>
+      </w:r>
+      <w:proofErr w:type="spellStart"/>
+      <w:r>
+        <w:rPr>
+          <w:rFonts w:ascii="Times New Roman" w:hAnsi="Times New Roman"/>
+          <w:sz w:val="24"/>
+          <w:szCs w:val="24"/>
+        </w:rPr>
+        <w:t>The</w:t>
+      </w:r>
+      <w:proofErr w:type="spellEnd"/>
+      <w:r>
+        <w:rPr>
+          <w:rFonts w:ascii="Times New Roman" w:hAnsi="Times New Roman"/>
+          <w:sz w:val="24"/>
+          <w:szCs w:val="24"/>
+        </w:rPr>
+        <w:t xml:space="preserve"> </w:t>
+      </w:r>
+      <w:proofErr w:type="spellStart"/>
+      <w:r>
+        <w:rPr>
+          <w:rFonts w:ascii="Times New Roman" w:hAnsi="Times New Roman"/>
+          <w:sz w:val="24"/>
+          <w:szCs w:val="24"/>
+        </w:rPr>
+        <w:t>author</w:t>
+      </w:r>
+      <w:proofErr w:type="spellEnd"/>
+      <w:r>
+        <w:rPr>
+          <w:rFonts w:ascii="Times New Roman" w:hAnsi="Times New Roman"/>
+          <w:sz w:val="24"/>
+          <w:szCs w:val="24"/>
+        </w:rPr>
+        <w:t xml:space="preserve"> argues </w:t>
+      </w:r>
+      <w:proofErr w:type="spellStart"/>
+      <w:r>
+        <w:rPr>
+          <w:rFonts w:ascii="Times New Roman" w:hAnsi="Times New Roman"/>
+          <w:sz w:val="24"/>
+          <w:szCs w:val="24"/>
+        </w:rPr>
+        <w:t>that</w:t>
+      </w:r>
+      <w:proofErr w:type="spellEnd"/>
+      <w:r>
+        <w:rPr>
+          <w:rFonts w:ascii="Times New Roman" w:hAnsi="Times New Roman"/>
+          <w:sz w:val="24"/>
+          <w:szCs w:val="24"/>
+        </w:rPr>
+        <w:t xml:space="preserve"> </w:t>
+      </w:r>
+      <w:proofErr w:type="spellStart"/>
+      <w:r>
+        <w:rPr>
+          <w:rFonts w:ascii="Times New Roman" w:hAnsi="Times New Roman"/>
+          <w:sz w:val="24"/>
+          <w:szCs w:val="24"/>
+        </w:rPr>
+        <w:t>governance</w:t>
+      </w:r>
+      <w:proofErr w:type="spellEnd"/>
+      <w:r>
+        <w:rPr>
+          <w:rFonts w:ascii="Times New Roman" w:hAnsi="Times New Roman"/>
+          <w:sz w:val="24"/>
+          <w:szCs w:val="24"/>
+        </w:rPr>
+        <w:t xml:space="preserve"> </w:t>
+      </w:r>
+      <w:proofErr w:type="spellStart"/>
+      <w:r>
+        <w:rPr>
+          <w:rFonts w:ascii="Times New Roman" w:hAnsi="Times New Roman"/>
+          <w:sz w:val="24"/>
+          <w:szCs w:val="24"/>
+        </w:rPr>
+        <w:t>is</w:t>
+      </w:r>
+      <w:proofErr w:type="spellEnd"/>
+      <w:r>
+        <w:rPr>
+          <w:rFonts w:ascii="Times New Roman" w:hAnsi="Times New Roman"/>
+          <w:sz w:val="24"/>
+          <w:szCs w:val="24"/>
+        </w:rPr>
+        <w:t xml:space="preserve"> a </w:t>
+      </w:r>
+      <w:proofErr w:type="spellStart"/>
+      <w:r>
+        <w:rPr>
+          <w:rFonts w:ascii="Times New Roman" w:hAnsi="Times New Roman"/>
+          <w:sz w:val="24"/>
+          <w:szCs w:val="24"/>
+        </w:rPr>
+        <w:t>collective</w:t>
+      </w:r>
+      <w:proofErr w:type="spellEnd"/>
+      <w:r>
+        <w:rPr>
+          <w:rFonts w:ascii="Times New Roman" w:hAnsi="Times New Roman"/>
+          <w:sz w:val="24"/>
+          <w:szCs w:val="24"/>
+        </w:rPr>
+        <w:t xml:space="preserve"> </w:t>
+      </w:r>
+      <w:proofErr w:type="spellStart"/>
+      <w:r>
+        <w:rPr>
+          <w:rFonts w:ascii="Times New Roman" w:hAnsi="Times New Roman"/>
+          <w:sz w:val="24"/>
+          <w:szCs w:val="24"/>
+        </w:rPr>
+        <w:t>management</w:t>
+      </w:r>
+      <w:proofErr w:type="spellEnd"/>
+      <w:r>
+        <w:rPr>
+          <w:rFonts w:ascii="Times New Roman" w:hAnsi="Times New Roman"/>
+          <w:sz w:val="24"/>
+          <w:szCs w:val="24"/>
+        </w:rPr>
+        <w:t xml:space="preserve"> </w:t>
+      </w:r>
+      <w:proofErr w:type="spellStart"/>
+      <w:r>
+        <w:rPr>
+          <w:rFonts w:ascii="Times New Roman" w:hAnsi="Times New Roman"/>
+          <w:sz w:val="24"/>
+          <w:szCs w:val="24"/>
+        </w:rPr>
+        <w:t>process</w:t>
+      </w:r>
+      <w:proofErr w:type="spellEnd"/>
+      <w:r>
+        <w:rPr>
+          <w:rFonts w:ascii="Times New Roman" w:hAnsi="Times New Roman"/>
+          <w:sz w:val="24"/>
+          <w:szCs w:val="24"/>
+        </w:rPr>
+        <w:t xml:space="preserve"> </w:t>
+      </w:r>
+      <w:proofErr w:type="spellStart"/>
+      <w:r>
+        <w:rPr>
+          <w:rFonts w:ascii="Times New Roman" w:hAnsi="Times New Roman"/>
+          <w:sz w:val="24"/>
+          <w:szCs w:val="24"/>
+        </w:rPr>
+        <w:t>that</w:t>
+      </w:r>
+      <w:proofErr w:type="spellEnd"/>
+      <w:r>
+        <w:rPr>
+          <w:rFonts w:ascii="Times New Roman" w:hAnsi="Times New Roman"/>
+          <w:sz w:val="24"/>
+          <w:szCs w:val="24"/>
+        </w:rPr>
+        <w:t xml:space="preserve"> </w:t>
+      </w:r>
+      <w:proofErr w:type="spellStart"/>
+      <w:r>
+        <w:rPr>
+          <w:rFonts w:ascii="Times New Roman" w:hAnsi="Times New Roman"/>
+          <w:sz w:val="24"/>
+          <w:szCs w:val="24"/>
+        </w:rPr>
+        <w:t>involves</w:t>
+      </w:r>
+      <w:proofErr w:type="spellEnd"/>
+      <w:r>
+        <w:rPr>
+          <w:rFonts w:ascii="Times New Roman" w:hAnsi="Times New Roman"/>
+          <w:sz w:val="24"/>
+          <w:szCs w:val="24"/>
+        </w:rPr>
+        <w:t xml:space="preserve"> </w:t>
+      </w:r>
+      <w:proofErr w:type="spellStart"/>
+      <w:r>
+        <w:rPr>
+          <w:rFonts w:ascii="Times New Roman" w:hAnsi="Times New Roman"/>
+          <w:sz w:val="24"/>
+          <w:szCs w:val="24"/>
+        </w:rPr>
+        <w:t>the</w:t>
+      </w:r>
+      <w:proofErr w:type="spellEnd"/>
+      <w:r>
+        <w:rPr>
+          <w:rFonts w:ascii="Times New Roman" w:hAnsi="Times New Roman"/>
+          <w:sz w:val="24"/>
+          <w:szCs w:val="24"/>
+        </w:rPr>
+        <w:t xml:space="preserve"> </w:t>
+      </w:r>
+      <w:proofErr w:type="spellStart"/>
+      <w:r>
+        <w:rPr>
+          <w:rFonts w:ascii="Times New Roman" w:hAnsi="Times New Roman"/>
+          <w:sz w:val="24"/>
+          <w:szCs w:val="24"/>
+        </w:rPr>
+        <w:t>participation</w:t>
+      </w:r>
+      <w:proofErr w:type="spellEnd"/>
+      <w:r>
+        <w:rPr>
+          <w:rFonts w:ascii="Times New Roman" w:hAnsi="Times New Roman"/>
+          <w:sz w:val="24"/>
+          <w:szCs w:val="24"/>
+        </w:rPr>
+        <w:t xml:space="preserve"> </w:t>
+      </w:r>
+      <w:proofErr w:type="spellStart"/>
+      <w:r>
+        <w:rPr>
+          <w:rFonts w:ascii="Times New Roman" w:hAnsi="Times New Roman"/>
+          <w:sz w:val="24"/>
+          <w:szCs w:val="24"/>
+        </w:rPr>
+        <w:t>of</w:t>
+      </w:r>
+      <w:proofErr w:type="spellEnd"/>
+      <w:r>
+        <w:rPr>
+          <w:rFonts w:ascii="Times New Roman" w:hAnsi="Times New Roman"/>
+          <w:sz w:val="24"/>
+          <w:szCs w:val="24"/>
+        </w:rPr>
+        <w:t xml:space="preserve"> </w:t>
+      </w:r>
+      <w:proofErr w:type="spellStart"/>
+      <w:r>
+        <w:rPr>
+          <w:rFonts w:ascii="Times New Roman" w:hAnsi="Times New Roman"/>
+          <w:sz w:val="24"/>
+          <w:szCs w:val="24"/>
+        </w:rPr>
+        <w:t>various</w:t>
+      </w:r>
+      <w:proofErr w:type="spellEnd"/>
+      <w:r>
+        <w:rPr>
+          <w:rFonts w:ascii="Times New Roman" w:hAnsi="Times New Roman"/>
+          <w:sz w:val="24"/>
+          <w:szCs w:val="24"/>
+        </w:rPr>
+        <w:t xml:space="preserve"> social and </w:t>
+      </w:r>
+      <w:proofErr w:type="spellStart"/>
+      <w:r>
+        <w:rPr>
+          <w:rFonts w:ascii="Times New Roman" w:hAnsi="Times New Roman"/>
+          <w:sz w:val="24"/>
+          <w:szCs w:val="24"/>
+        </w:rPr>
+        <w:t>institutional</w:t>
+      </w:r>
+      <w:proofErr w:type="spellEnd"/>
+      <w:r>
+        <w:rPr>
+          <w:rFonts w:ascii="Times New Roman" w:hAnsi="Times New Roman"/>
+          <w:sz w:val="24"/>
+          <w:szCs w:val="24"/>
+        </w:rPr>
+        <w:t xml:space="preserve"> </w:t>
+      </w:r>
+      <w:proofErr w:type="spellStart"/>
+      <w:r>
+        <w:rPr>
+          <w:rFonts w:ascii="Times New Roman" w:hAnsi="Times New Roman"/>
+          <w:sz w:val="24"/>
+          <w:szCs w:val="24"/>
+        </w:rPr>
+        <w:t>actors</w:t>
+      </w:r>
+      <w:proofErr w:type="spellEnd"/>
+      <w:r>
+        <w:rPr>
+          <w:rFonts w:ascii="Times New Roman" w:hAnsi="Times New Roman"/>
+          <w:sz w:val="24"/>
+          <w:szCs w:val="24"/>
+        </w:rPr>
+        <w:t xml:space="preserve"> in </w:t>
+      </w:r>
+      <w:proofErr w:type="spellStart"/>
+      <w:r>
+        <w:rPr>
+          <w:rFonts w:ascii="Times New Roman" w:hAnsi="Times New Roman"/>
+          <w:sz w:val="24"/>
+          <w:szCs w:val="24"/>
+        </w:rPr>
+        <w:t>the</w:t>
+      </w:r>
+      <w:proofErr w:type="spellEnd"/>
+      <w:r>
+        <w:rPr>
+          <w:rFonts w:ascii="Times New Roman" w:hAnsi="Times New Roman"/>
+          <w:sz w:val="24"/>
+          <w:szCs w:val="24"/>
+        </w:rPr>
+        <w:t xml:space="preserve"> </w:t>
+      </w:r>
+      <w:proofErr w:type="spellStart"/>
+      <w:r>
+        <w:rPr>
+          <w:rFonts w:ascii="Times New Roman" w:hAnsi="Times New Roman"/>
+          <w:sz w:val="24"/>
+          <w:szCs w:val="24"/>
+        </w:rPr>
+        <w:t>definition</w:t>
+      </w:r>
+      <w:proofErr w:type="spellEnd"/>
+      <w:r>
+        <w:rPr>
+          <w:rFonts w:ascii="Times New Roman" w:hAnsi="Times New Roman"/>
+          <w:sz w:val="24"/>
+          <w:szCs w:val="24"/>
+        </w:rPr>
+        <w:t xml:space="preserve"> and </w:t>
+      </w:r>
+      <w:proofErr w:type="spellStart"/>
+      <w:r>
+        <w:rPr>
+          <w:rFonts w:ascii="Times New Roman" w:hAnsi="Times New Roman"/>
+          <w:sz w:val="24"/>
+          <w:szCs w:val="24"/>
+        </w:rPr>
+        <w:t>solution</w:t>
+      </w:r>
+      <w:proofErr w:type="spellEnd"/>
+      <w:r>
+        <w:rPr>
+          <w:rFonts w:ascii="Times New Roman" w:hAnsi="Times New Roman"/>
+          <w:sz w:val="24"/>
+          <w:szCs w:val="24"/>
+        </w:rPr>
+        <w:t xml:space="preserve"> </w:t>
+      </w:r>
+      <w:proofErr w:type="spellStart"/>
+      <w:r>
+        <w:rPr>
+          <w:rFonts w:ascii="Times New Roman" w:hAnsi="Times New Roman"/>
+          <w:sz w:val="24"/>
+          <w:szCs w:val="24"/>
+        </w:rPr>
+        <w:t>of</w:t>
+      </w:r>
+      <w:proofErr w:type="spellEnd"/>
+      <w:r>
+        <w:rPr>
+          <w:rFonts w:ascii="Times New Roman" w:hAnsi="Times New Roman"/>
+          <w:sz w:val="24"/>
+          <w:szCs w:val="24"/>
+        </w:rPr>
+        <w:t xml:space="preserve"> </w:t>
+      </w:r>
+      <w:proofErr w:type="spellStart"/>
+      <w:r>
+        <w:rPr>
+          <w:rFonts w:ascii="Times New Roman" w:hAnsi="Times New Roman"/>
+          <w:sz w:val="24"/>
+          <w:szCs w:val="24"/>
+        </w:rPr>
+        <w:t>public</w:t>
+      </w:r>
+      <w:proofErr w:type="spellEnd"/>
+      <w:r>
+        <w:rPr>
+          <w:rFonts w:ascii="Times New Roman" w:hAnsi="Times New Roman"/>
+          <w:sz w:val="24"/>
+          <w:szCs w:val="24"/>
+        </w:rPr>
+        <w:t xml:space="preserve"> </w:t>
+      </w:r>
+      <w:proofErr w:type="spellStart"/>
+      <w:r>
+        <w:rPr>
+          <w:rFonts w:ascii="Times New Roman" w:hAnsi="Times New Roman"/>
+          <w:sz w:val="24"/>
+          <w:szCs w:val="24"/>
+        </w:rPr>
+        <w:t>problems</w:t>
+      </w:r>
+      <w:proofErr w:type="spellEnd"/>
+      <w:r>
+        <w:rPr>
+          <w:rFonts w:ascii="Times New Roman" w:hAnsi="Times New Roman"/>
+          <w:sz w:val="24"/>
+          <w:szCs w:val="24"/>
+        </w:rPr>
+        <w:t xml:space="preserve">. </w:t>
+      </w:r>
+      <w:proofErr w:type="spellStart"/>
+      <w:r>
+        <w:rPr>
+          <w:rFonts w:ascii="Times New Roman" w:hAnsi="Times New Roman"/>
+          <w:sz w:val="24"/>
+          <w:szCs w:val="24"/>
+        </w:rPr>
+        <w:t>Public</w:t>
+      </w:r>
+      <w:proofErr w:type="spellEnd"/>
+      <w:r>
+        <w:rPr>
+          <w:rFonts w:ascii="Times New Roman" w:hAnsi="Times New Roman"/>
+          <w:sz w:val="24"/>
+          <w:szCs w:val="24"/>
+        </w:rPr>
+        <w:t xml:space="preserve"> </w:t>
+      </w:r>
+      <w:proofErr w:type="spellStart"/>
+      <w:r>
+        <w:rPr>
+          <w:rFonts w:ascii="Times New Roman" w:hAnsi="Times New Roman"/>
+          <w:sz w:val="24"/>
+          <w:szCs w:val="24"/>
+        </w:rPr>
+        <w:t>policy</w:t>
+      </w:r>
+      <w:proofErr w:type="spellEnd"/>
+      <w:r>
+        <w:rPr>
+          <w:rFonts w:ascii="Times New Roman" w:hAnsi="Times New Roman"/>
+          <w:sz w:val="24"/>
+          <w:szCs w:val="24"/>
+        </w:rPr>
+        <w:t xml:space="preserve"> and new </w:t>
+      </w:r>
+      <w:proofErr w:type="spellStart"/>
+      <w:r>
+        <w:rPr>
+          <w:rFonts w:ascii="Times New Roman" w:hAnsi="Times New Roman"/>
+          <w:sz w:val="24"/>
+          <w:szCs w:val="24"/>
+        </w:rPr>
+        <w:t>public</w:t>
+      </w:r>
+      <w:proofErr w:type="spellEnd"/>
+      <w:r>
+        <w:rPr>
+          <w:rFonts w:ascii="Times New Roman" w:hAnsi="Times New Roman"/>
+          <w:sz w:val="24"/>
+          <w:szCs w:val="24"/>
+        </w:rPr>
+        <w:t xml:space="preserve"> </w:t>
+      </w:r>
+      <w:proofErr w:type="spellStart"/>
+      <w:r>
+        <w:rPr>
+          <w:rFonts w:ascii="Times New Roman" w:hAnsi="Times New Roman"/>
+          <w:sz w:val="24"/>
+          <w:szCs w:val="24"/>
+        </w:rPr>
+        <w:t>management</w:t>
+      </w:r>
+      <w:proofErr w:type="spellEnd"/>
+      <w:r>
+        <w:rPr>
+          <w:rFonts w:ascii="Times New Roman" w:hAnsi="Times New Roman"/>
+          <w:sz w:val="24"/>
+          <w:szCs w:val="24"/>
+        </w:rPr>
+        <w:t xml:space="preserve"> are </w:t>
+      </w:r>
+      <w:proofErr w:type="spellStart"/>
+      <w:r>
+        <w:rPr>
+          <w:rFonts w:ascii="Times New Roman" w:hAnsi="Times New Roman"/>
+          <w:sz w:val="24"/>
+          <w:szCs w:val="24"/>
+        </w:rPr>
+        <w:t>two</w:t>
+      </w:r>
+      <w:proofErr w:type="spellEnd"/>
+      <w:r>
+        <w:rPr>
+          <w:rFonts w:ascii="Times New Roman" w:hAnsi="Times New Roman"/>
+          <w:sz w:val="24"/>
+          <w:szCs w:val="24"/>
+        </w:rPr>
+        <w:t xml:space="preserve"> </w:t>
+      </w:r>
+      <w:proofErr w:type="spellStart"/>
+      <w:r>
+        <w:rPr>
+          <w:rFonts w:ascii="Times New Roman" w:hAnsi="Times New Roman"/>
+          <w:sz w:val="24"/>
+          <w:szCs w:val="24"/>
+        </w:rPr>
+        <w:t>approaches</w:t>
+      </w:r>
+      <w:proofErr w:type="spellEnd"/>
+      <w:r>
+        <w:rPr>
+          <w:rFonts w:ascii="Times New Roman" w:hAnsi="Times New Roman"/>
+          <w:sz w:val="24"/>
+          <w:szCs w:val="24"/>
+        </w:rPr>
+        <w:t xml:space="preserve"> </w:t>
+      </w:r>
+      <w:proofErr w:type="spellStart"/>
+      <w:r>
+        <w:rPr>
+          <w:rFonts w:ascii="Times New Roman" w:hAnsi="Times New Roman"/>
+          <w:sz w:val="24"/>
+          <w:szCs w:val="24"/>
+        </w:rPr>
+        <w:t>that</w:t>
+      </w:r>
+      <w:proofErr w:type="spellEnd"/>
+      <w:r>
+        <w:rPr>
+          <w:rFonts w:ascii="Times New Roman" w:hAnsi="Times New Roman"/>
+          <w:sz w:val="24"/>
+          <w:szCs w:val="24"/>
+        </w:rPr>
+        <w:t xml:space="preserve"> </w:t>
+      </w:r>
+      <w:proofErr w:type="spellStart"/>
+      <w:r>
+        <w:rPr>
+          <w:rFonts w:ascii="Times New Roman" w:hAnsi="Times New Roman"/>
+          <w:sz w:val="24"/>
+          <w:szCs w:val="24"/>
+        </w:rPr>
+        <w:t>contribute</w:t>
+      </w:r>
+      <w:proofErr w:type="spellEnd"/>
+      <w:r>
+        <w:rPr>
+          <w:rFonts w:ascii="Times New Roman" w:hAnsi="Times New Roman"/>
+          <w:sz w:val="24"/>
+          <w:szCs w:val="24"/>
+        </w:rPr>
+        <w:t xml:space="preserve"> </w:t>
+      </w:r>
+      <w:proofErr w:type="spellStart"/>
+      <w:r>
+        <w:rPr>
+          <w:rFonts w:ascii="Times New Roman" w:hAnsi="Times New Roman"/>
+          <w:sz w:val="24"/>
+          <w:szCs w:val="24"/>
+        </w:rPr>
+        <w:t>to</w:t>
+      </w:r>
+      <w:proofErr w:type="spellEnd"/>
+      <w:r>
+        <w:rPr>
+          <w:rFonts w:ascii="Times New Roman" w:hAnsi="Times New Roman"/>
+          <w:sz w:val="24"/>
+          <w:szCs w:val="24"/>
+        </w:rPr>
+        <w:t xml:space="preserve"> </w:t>
+      </w:r>
+      <w:proofErr w:type="spellStart"/>
+      <w:r>
+        <w:rPr>
+          <w:rFonts w:ascii="Times New Roman" w:hAnsi="Times New Roman"/>
+          <w:sz w:val="24"/>
+          <w:szCs w:val="24"/>
+        </w:rPr>
+        <w:t>governance</w:t>
+      </w:r>
+      <w:proofErr w:type="spellEnd"/>
+      <w:r>
+        <w:rPr>
+          <w:rFonts w:ascii="Times New Roman" w:hAnsi="Times New Roman"/>
+          <w:sz w:val="24"/>
+          <w:szCs w:val="24"/>
+        </w:rPr>
+        <w:t xml:space="preserve"> </w:t>
+      </w:r>
+      <w:proofErr w:type="spellStart"/>
+      <w:r>
+        <w:rPr>
+          <w:rFonts w:ascii="Times New Roman" w:hAnsi="Times New Roman"/>
+          <w:sz w:val="24"/>
+          <w:szCs w:val="24"/>
+        </w:rPr>
+        <w:t>by</w:t>
+      </w:r>
+      <w:proofErr w:type="spellEnd"/>
+      <w:r>
+        <w:rPr>
+          <w:rFonts w:ascii="Times New Roman" w:hAnsi="Times New Roman"/>
+          <w:sz w:val="24"/>
+          <w:szCs w:val="24"/>
+        </w:rPr>
+        <w:t xml:space="preserve"> </w:t>
+      </w:r>
+      <w:proofErr w:type="spellStart"/>
+      <w:r>
+        <w:rPr>
+          <w:rFonts w:ascii="Times New Roman" w:hAnsi="Times New Roman"/>
+          <w:sz w:val="24"/>
+          <w:szCs w:val="24"/>
+        </w:rPr>
+        <w:t>offering</w:t>
+      </w:r>
+      <w:proofErr w:type="spellEnd"/>
+      <w:r>
+        <w:rPr>
+          <w:rFonts w:ascii="Times New Roman" w:hAnsi="Times New Roman"/>
+          <w:sz w:val="24"/>
+          <w:szCs w:val="24"/>
+        </w:rPr>
+        <w:t xml:space="preserve"> conceptual and </w:t>
+      </w:r>
+      <w:proofErr w:type="spellStart"/>
+      <w:r>
+        <w:rPr>
+          <w:rFonts w:ascii="Times New Roman" w:hAnsi="Times New Roman"/>
+          <w:sz w:val="24"/>
+          <w:szCs w:val="24"/>
+        </w:rPr>
+        <w:t>methodological</w:t>
+      </w:r>
+      <w:proofErr w:type="spellEnd"/>
+      <w:r>
+        <w:rPr>
+          <w:rFonts w:ascii="Times New Roman" w:hAnsi="Times New Roman"/>
+          <w:sz w:val="24"/>
+          <w:szCs w:val="24"/>
+        </w:rPr>
+        <w:t xml:space="preserve"> </w:t>
+      </w:r>
+      <w:proofErr w:type="spellStart"/>
+      <w:r>
+        <w:rPr>
+          <w:rFonts w:ascii="Times New Roman" w:hAnsi="Times New Roman"/>
+          <w:sz w:val="24"/>
+          <w:szCs w:val="24"/>
+        </w:rPr>
+        <w:t>tools</w:t>
+      </w:r>
+      <w:proofErr w:type="spellEnd"/>
+      <w:r>
+        <w:rPr>
+          <w:rFonts w:ascii="Times New Roman" w:hAnsi="Times New Roman"/>
+          <w:sz w:val="24"/>
+          <w:szCs w:val="24"/>
+        </w:rPr>
+        <w:t xml:space="preserve"> </w:t>
+      </w:r>
+      <w:proofErr w:type="spellStart"/>
+      <w:r>
+        <w:rPr>
+          <w:rFonts w:ascii="Times New Roman" w:hAnsi="Times New Roman"/>
+          <w:sz w:val="24"/>
+          <w:szCs w:val="24"/>
+        </w:rPr>
+        <w:t>for</w:t>
+      </w:r>
+      <w:proofErr w:type="spellEnd"/>
+      <w:r>
+        <w:rPr>
+          <w:rFonts w:ascii="Times New Roman" w:hAnsi="Times New Roman"/>
+          <w:sz w:val="24"/>
+          <w:szCs w:val="24"/>
+        </w:rPr>
+        <w:t xml:space="preserve"> </w:t>
+      </w:r>
+      <w:proofErr w:type="spellStart"/>
+      <w:r>
+        <w:rPr>
+          <w:rFonts w:ascii="Times New Roman" w:hAnsi="Times New Roman"/>
+          <w:sz w:val="24"/>
+          <w:szCs w:val="24"/>
+        </w:rPr>
+        <w:t>the</w:t>
+      </w:r>
+      <w:proofErr w:type="spellEnd"/>
+      <w:r>
+        <w:rPr>
+          <w:rFonts w:ascii="Times New Roman" w:hAnsi="Times New Roman"/>
+          <w:sz w:val="24"/>
+          <w:szCs w:val="24"/>
+        </w:rPr>
+        <w:t xml:space="preserve"> </w:t>
+      </w:r>
+      <w:proofErr w:type="spellStart"/>
+      <w:r>
+        <w:rPr>
+          <w:rFonts w:ascii="Times New Roman" w:hAnsi="Times New Roman"/>
+          <w:sz w:val="24"/>
+          <w:szCs w:val="24"/>
+        </w:rPr>
+        <w:t>analysis</w:t>
+      </w:r>
+      <w:proofErr w:type="spellEnd"/>
+      <w:r>
+        <w:rPr>
+          <w:rFonts w:ascii="Times New Roman" w:hAnsi="Times New Roman"/>
+          <w:sz w:val="24"/>
+          <w:szCs w:val="24"/>
+        </w:rPr>
+        <w:t xml:space="preserve">, </w:t>
+      </w:r>
+      <w:proofErr w:type="spellStart"/>
+      <w:r>
+        <w:rPr>
+          <w:rFonts w:ascii="Times New Roman" w:hAnsi="Times New Roman"/>
+          <w:sz w:val="24"/>
+          <w:szCs w:val="24"/>
+        </w:rPr>
+        <w:t>design</w:t>
+      </w:r>
+      <w:proofErr w:type="spellEnd"/>
+      <w:r>
+        <w:rPr>
+          <w:rFonts w:ascii="Times New Roman" w:hAnsi="Times New Roman"/>
+          <w:sz w:val="24"/>
+          <w:szCs w:val="24"/>
+        </w:rPr>
+        <w:t xml:space="preserve">, </w:t>
+      </w:r>
+      <w:proofErr w:type="spellStart"/>
+      <w:r>
+        <w:rPr>
+          <w:rFonts w:ascii="Times New Roman" w:hAnsi="Times New Roman"/>
+          <w:sz w:val="24"/>
+          <w:szCs w:val="24"/>
+        </w:rPr>
+        <w:t>implementation</w:t>
+      </w:r>
+      <w:proofErr w:type="spellEnd"/>
+      <w:r>
+        <w:rPr>
+          <w:rFonts w:ascii="Times New Roman" w:hAnsi="Times New Roman"/>
+          <w:sz w:val="24"/>
+          <w:szCs w:val="24"/>
+        </w:rPr>
+        <w:t xml:space="preserve">, and </w:t>
+      </w:r>
+      <w:proofErr w:type="spellStart"/>
+      <w:r>
+        <w:rPr>
+          <w:rFonts w:ascii="Times New Roman" w:hAnsi="Times New Roman"/>
+          <w:sz w:val="24"/>
+          <w:szCs w:val="24"/>
+        </w:rPr>
+        <w:t>evaluation</w:t>
+      </w:r>
+      <w:proofErr w:type="spellEnd"/>
+      <w:r>
+        <w:rPr>
+          <w:rFonts w:ascii="Times New Roman" w:hAnsi="Times New Roman"/>
+          <w:sz w:val="24"/>
+          <w:szCs w:val="24"/>
+        </w:rPr>
+        <w:t xml:space="preserve"> </w:t>
+      </w:r>
+      <w:proofErr w:type="spellStart"/>
+      <w:r>
+        <w:rPr>
+          <w:rFonts w:ascii="Times New Roman" w:hAnsi="Times New Roman"/>
+          <w:sz w:val="24"/>
+          <w:szCs w:val="24"/>
+        </w:rPr>
+        <w:t>of</w:t>
+      </w:r>
+      <w:proofErr w:type="spellEnd"/>
+      <w:r>
+        <w:rPr>
+          <w:rFonts w:ascii="Times New Roman" w:hAnsi="Times New Roman"/>
+          <w:sz w:val="24"/>
+          <w:szCs w:val="24"/>
+        </w:rPr>
+        <w:t xml:space="preserve"> </w:t>
+      </w:r>
+      <w:proofErr w:type="spellStart"/>
+      <w:r>
+        <w:rPr>
+          <w:rFonts w:ascii="Times New Roman" w:hAnsi="Times New Roman"/>
+          <w:sz w:val="24"/>
+          <w:szCs w:val="24"/>
+        </w:rPr>
+        <w:t>government</w:t>
+      </w:r>
+      <w:proofErr w:type="spellEnd"/>
+      <w:r>
+        <w:rPr>
+          <w:rFonts w:ascii="Times New Roman" w:hAnsi="Times New Roman"/>
+          <w:sz w:val="24"/>
+          <w:szCs w:val="24"/>
+        </w:rPr>
+        <w:t xml:space="preserve"> </w:t>
+      </w:r>
+      <w:proofErr w:type="spellStart"/>
+      <w:r>
+        <w:rPr>
+          <w:rFonts w:ascii="Times New Roman" w:hAnsi="Times New Roman"/>
+          <w:sz w:val="24"/>
+          <w:szCs w:val="24"/>
+        </w:rPr>
+        <w:t>actions</w:t>
+      </w:r>
+      <w:proofErr w:type="spellEnd"/>
+      <w:r>
+        <w:rPr>
+          <w:rFonts w:ascii="Times New Roman" w:hAnsi="Times New Roman"/>
+          <w:sz w:val="24"/>
+          <w:szCs w:val="24"/>
+        </w:rPr>
+        <w:t xml:space="preserve">. </w:t>
+      </w:r>
+      <w:proofErr w:type="spellStart"/>
+      <w:r>
+        <w:rPr>
+          <w:rFonts w:ascii="Times New Roman" w:hAnsi="Times New Roman"/>
+          <w:sz w:val="24"/>
+          <w:szCs w:val="24"/>
+        </w:rPr>
+        <w:t>The</w:t>
+      </w:r>
+      <w:proofErr w:type="spellEnd"/>
+      <w:r>
+        <w:rPr>
+          <w:rFonts w:ascii="Times New Roman" w:hAnsi="Times New Roman"/>
+          <w:sz w:val="24"/>
+          <w:szCs w:val="24"/>
+        </w:rPr>
+        <w:t xml:space="preserve"> </w:t>
+      </w:r>
+      <w:proofErr w:type="spellStart"/>
+      <w:r>
+        <w:rPr>
+          <w:rFonts w:ascii="Times New Roman" w:hAnsi="Times New Roman"/>
+          <w:sz w:val="24"/>
+          <w:szCs w:val="24"/>
+        </w:rPr>
+        <w:t>author</w:t>
+      </w:r>
+      <w:proofErr w:type="spellEnd"/>
+      <w:r>
+        <w:rPr>
+          <w:rFonts w:ascii="Times New Roman" w:hAnsi="Times New Roman"/>
+          <w:sz w:val="24"/>
+          <w:szCs w:val="24"/>
+        </w:rPr>
+        <w:t xml:space="preserve"> </w:t>
+      </w:r>
+      <w:proofErr w:type="spellStart"/>
+      <w:r>
+        <w:rPr>
+          <w:rFonts w:ascii="Times New Roman" w:hAnsi="Times New Roman"/>
+          <w:sz w:val="24"/>
+          <w:szCs w:val="24"/>
+        </w:rPr>
+        <w:t>reviews</w:t>
+      </w:r>
+      <w:proofErr w:type="spellEnd"/>
+      <w:r>
+        <w:rPr>
+          <w:rFonts w:ascii="Times New Roman" w:hAnsi="Times New Roman"/>
+          <w:sz w:val="24"/>
+          <w:szCs w:val="24"/>
+        </w:rPr>
+        <w:t xml:space="preserve"> </w:t>
+      </w:r>
+      <w:proofErr w:type="spellStart"/>
+      <w:r>
+        <w:rPr>
+          <w:rFonts w:ascii="Times New Roman" w:hAnsi="Times New Roman"/>
+          <w:sz w:val="24"/>
+          <w:szCs w:val="24"/>
+        </w:rPr>
+        <w:t>the</w:t>
+      </w:r>
+      <w:proofErr w:type="spellEnd"/>
+      <w:r>
+        <w:rPr>
+          <w:rFonts w:ascii="Times New Roman" w:hAnsi="Times New Roman"/>
+          <w:sz w:val="24"/>
+          <w:szCs w:val="24"/>
+        </w:rPr>
+        <w:t xml:space="preserve"> </w:t>
+      </w:r>
+      <w:proofErr w:type="spellStart"/>
+      <w:r>
+        <w:rPr>
+          <w:rFonts w:ascii="Times New Roman" w:hAnsi="Times New Roman"/>
+          <w:sz w:val="24"/>
+          <w:szCs w:val="24"/>
+        </w:rPr>
+        <w:t>main</w:t>
+      </w:r>
+      <w:proofErr w:type="spellEnd"/>
+      <w:r>
+        <w:rPr>
+          <w:rFonts w:ascii="Times New Roman" w:hAnsi="Times New Roman"/>
+          <w:sz w:val="24"/>
+          <w:szCs w:val="24"/>
+        </w:rPr>
+        <w:t xml:space="preserve"> </w:t>
+      </w:r>
+      <w:proofErr w:type="spellStart"/>
+      <w:r>
+        <w:rPr>
+          <w:rFonts w:ascii="Times New Roman" w:hAnsi="Times New Roman"/>
+          <w:sz w:val="24"/>
+          <w:szCs w:val="24"/>
+        </w:rPr>
+        <w:t>contributions</w:t>
+      </w:r>
+      <w:proofErr w:type="spellEnd"/>
+      <w:r>
+        <w:rPr>
+          <w:rFonts w:ascii="Times New Roman" w:hAnsi="Times New Roman"/>
+          <w:sz w:val="24"/>
+          <w:szCs w:val="24"/>
+        </w:rPr>
+        <w:t xml:space="preserve"> and </w:t>
+      </w:r>
+      <w:proofErr w:type="spellStart"/>
+      <w:r>
+        <w:rPr>
+          <w:rFonts w:ascii="Times New Roman" w:hAnsi="Times New Roman"/>
+          <w:sz w:val="24"/>
+          <w:szCs w:val="24"/>
+        </w:rPr>
+        <w:t>limitations</w:t>
+      </w:r>
+      <w:proofErr w:type="spellEnd"/>
+      <w:r>
+        <w:rPr>
+          <w:rFonts w:ascii="Times New Roman" w:hAnsi="Times New Roman"/>
+          <w:sz w:val="24"/>
+          <w:szCs w:val="24"/>
+        </w:rPr>
+        <w:t xml:space="preserve"> </w:t>
+      </w:r>
+      <w:proofErr w:type="spellStart"/>
+      <w:r>
+        <w:rPr>
+          <w:rFonts w:ascii="Times New Roman" w:hAnsi="Times New Roman"/>
+          <w:sz w:val="24"/>
+          <w:szCs w:val="24"/>
+        </w:rPr>
+        <w:t>of</w:t>
+      </w:r>
+      <w:proofErr w:type="spellEnd"/>
+      <w:r>
+        <w:rPr>
+          <w:rFonts w:ascii="Times New Roman" w:hAnsi="Times New Roman"/>
+          <w:sz w:val="24"/>
+          <w:szCs w:val="24"/>
+        </w:rPr>
+        <w:t xml:space="preserve"> </w:t>
+      </w:r>
+      <w:proofErr w:type="spellStart"/>
+      <w:r>
+        <w:rPr>
+          <w:rFonts w:ascii="Times New Roman" w:hAnsi="Times New Roman"/>
+          <w:sz w:val="24"/>
+          <w:szCs w:val="24"/>
+        </w:rPr>
+        <w:t>these</w:t>
+      </w:r>
+      <w:proofErr w:type="spellEnd"/>
+      <w:r>
+        <w:rPr>
+          <w:rFonts w:ascii="Times New Roman" w:hAnsi="Times New Roman"/>
+          <w:sz w:val="24"/>
+          <w:szCs w:val="24"/>
+        </w:rPr>
+        <w:t xml:space="preserve"> </w:t>
+      </w:r>
+      <w:proofErr w:type="spellStart"/>
+      <w:r>
+        <w:rPr>
+          <w:rFonts w:ascii="Times New Roman" w:hAnsi="Times New Roman"/>
+          <w:sz w:val="24"/>
+          <w:szCs w:val="24"/>
+        </w:rPr>
+        <w:t>approaches</w:t>
+      </w:r>
+      <w:proofErr w:type="spellEnd"/>
+      <w:r>
+        <w:rPr>
+          <w:rFonts w:ascii="Times New Roman" w:hAnsi="Times New Roman"/>
+          <w:sz w:val="24"/>
+          <w:szCs w:val="24"/>
+        </w:rPr>
+        <w:t xml:space="preserve"> and </w:t>
+      </w:r>
+      <w:proofErr w:type="spellStart"/>
+      <w:r>
+        <w:rPr>
+          <w:rFonts w:ascii="Times New Roman" w:hAnsi="Times New Roman"/>
+          <w:sz w:val="24"/>
+          <w:szCs w:val="24"/>
+        </w:rPr>
+        <w:t>proposes</w:t>
+      </w:r>
+      <w:proofErr w:type="spellEnd"/>
+      <w:r>
+        <w:rPr>
+          <w:rFonts w:ascii="Times New Roman" w:hAnsi="Times New Roman"/>
+          <w:sz w:val="24"/>
+          <w:szCs w:val="24"/>
+        </w:rPr>
+        <w:t xml:space="preserve"> a </w:t>
+      </w:r>
+      <w:proofErr w:type="spellStart"/>
+      <w:r>
+        <w:rPr>
+          <w:rFonts w:ascii="Times New Roman" w:hAnsi="Times New Roman"/>
+          <w:sz w:val="24"/>
+          <w:szCs w:val="24"/>
+        </w:rPr>
+        <w:t>research</w:t>
+      </w:r>
+      <w:proofErr w:type="spellEnd"/>
+      <w:r>
+        <w:rPr>
+          <w:rFonts w:ascii="Times New Roman" w:hAnsi="Times New Roman"/>
+          <w:sz w:val="24"/>
+          <w:szCs w:val="24"/>
+        </w:rPr>
+        <w:t xml:space="preserve"> agenda </w:t>
+      </w:r>
+      <w:proofErr w:type="spellStart"/>
+      <w:r>
+        <w:rPr>
+          <w:rFonts w:ascii="Times New Roman" w:hAnsi="Times New Roman"/>
+          <w:sz w:val="24"/>
+          <w:szCs w:val="24"/>
+        </w:rPr>
+        <w:t>to</w:t>
+      </w:r>
+      <w:proofErr w:type="spellEnd"/>
+      <w:r>
+        <w:rPr>
+          <w:rFonts w:ascii="Times New Roman" w:hAnsi="Times New Roman"/>
+          <w:sz w:val="24"/>
+          <w:szCs w:val="24"/>
+        </w:rPr>
+        <w:t xml:space="preserve"> </w:t>
+      </w:r>
+      <w:proofErr w:type="spellStart"/>
+      <w:r>
+        <w:rPr>
+          <w:rFonts w:ascii="Times New Roman" w:hAnsi="Times New Roman"/>
+          <w:sz w:val="24"/>
+          <w:szCs w:val="24"/>
+        </w:rPr>
+        <w:t>advance</w:t>
+      </w:r>
+      <w:proofErr w:type="spellEnd"/>
+      <w:r>
+        <w:rPr>
+          <w:rFonts w:ascii="Times New Roman" w:hAnsi="Times New Roman"/>
+          <w:sz w:val="24"/>
+          <w:szCs w:val="24"/>
+        </w:rPr>
+        <w:t xml:space="preserve"> </w:t>
+      </w:r>
+      <w:proofErr w:type="spellStart"/>
+      <w:r>
+        <w:rPr>
+          <w:rFonts w:ascii="Times New Roman" w:hAnsi="Times New Roman"/>
+          <w:sz w:val="24"/>
+          <w:szCs w:val="24"/>
+        </w:rPr>
+        <w:t>knowledge</w:t>
+      </w:r>
+      <w:proofErr w:type="spellEnd"/>
+      <w:r>
+        <w:rPr>
+          <w:rFonts w:ascii="Times New Roman" w:hAnsi="Times New Roman"/>
+          <w:sz w:val="24"/>
+          <w:szCs w:val="24"/>
+        </w:rPr>
+        <w:t xml:space="preserve"> and </w:t>
+      </w:r>
+      <w:proofErr w:type="spellStart"/>
+      <w:r>
+        <w:rPr>
+          <w:rFonts w:ascii="Times New Roman" w:hAnsi="Times New Roman"/>
+          <w:sz w:val="24"/>
+          <w:szCs w:val="24"/>
+        </w:rPr>
+        <w:t>practice</w:t>
+      </w:r>
+      <w:proofErr w:type="spellEnd"/>
+      <w:r>
+        <w:rPr>
+          <w:rFonts w:ascii="Times New Roman" w:hAnsi="Times New Roman"/>
+          <w:sz w:val="24"/>
+          <w:szCs w:val="24"/>
+        </w:rPr>
+        <w:t xml:space="preserve"> </w:t>
+      </w:r>
+      <w:proofErr w:type="spellStart"/>
+      <w:r>
+        <w:rPr>
+          <w:rFonts w:ascii="Times New Roman" w:hAnsi="Times New Roman"/>
+          <w:sz w:val="24"/>
+          <w:szCs w:val="24"/>
+        </w:rPr>
+        <w:t>of</w:t>
+      </w:r>
+      <w:proofErr w:type="spellEnd"/>
+      <w:r>
+        <w:rPr>
+          <w:rFonts w:ascii="Times New Roman" w:hAnsi="Times New Roman"/>
+          <w:sz w:val="24"/>
+          <w:szCs w:val="24"/>
+        </w:rPr>
+        <w:t xml:space="preserve"> </w:t>
+      </w:r>
+      <w:proofErr w:type="spellStart"/>
+      <w:r>
+        <w:rPr>
+          <w:rFonts w:ascii="Times New Roman" w:hAnsi="Times New Roman"/>
+          <w:sz w:val="24"/>
+          <w:szCs w:val="24"/>
+        </w:rPr>
+        <w:t>governance</w:t>
+      </w:r>
+      <w:proofErr w:type="spellEnd"/>
+      <w:r>
+        <w:rPr>
+          <w:rFonts w:ascii="Times New Roman" w:hAnsi="Times New Roman"/>
+          <w:sz w:val="24"/>
+          <w:szCs w:val="24"/>
+        </w:rPr>
+        <w:t>.</w:t>
+      </w:r>
+    </w:p>
+    <w:p>
+      <w:pPr>
+        <w:spacing w:after="0"/>
+        <w:ind w:left="-49"/>
+        <w:jc w:val="both"/>
+        <w:rPr>
+          <w:rFonts w:ascii="Times New Roman" w:hAnsi="Times New Roman"/>
+          <w:sz w:val="24"/>
+          <w:szCs w:val="24"/>
+        </w:rPr>
+      </w:pPr>
+    </w:p>
+    <w:p>
+      <w:pPr>
+        <w:spacing w:after="0"/>
+        <w:ind w:left="-49"/>
+        <w:jc w:val="both"/>
+        <w:rPr>
+          <w:rFonts w:ascii="Times New Roman" w:hAnsi="Times New Roman"/>
+          <w:sz w:val="24"/>
+          <w:szCs w:val="24"/>
+        </w:rPr>
+      </w:pPr>
+    </w:p>
+    <w:p>
+      <w:pPr>
+        <w:spacing w:after="0"/>
+        <w:ind w:left="-49"/>
+        <w:jc w:val="both"/>
+        <w:rPr>
+          <w:rFonts w:ascii="Times New Roman" w:hAnsi="Times New Roman"/>
+          <w:b/>
+          <w:bCs/>
+          <w:sz w:val="24"/>
+          <w:szCs w:val="24"/>
+        </w:rPr>
+      </w:pPr>
+      <w:r>
+        <w:rPr>
+          <w:rFonts w:ascii="Times New Roman" w:hAnsi="Times New Roman"/>
+          <w:b/>
+          <w:bCs/>
+          <w:sz w:val="24"/>
+          <w:szCs w:val="24"/>
+        </w:rPr>
+        <w:t>Tesis:</w:t>
+      </w:r>
+    </w:p>
+    <w:p>
+      <w:pPr>
+        <w:spacing w:after="0"/>
+        <w:ind w:left="-49"/>
+        <w:jc w:val="both"/>
+        <w:rPr>
+          <w:rFonts w:ascii="Times New Roman" w:hAnsi="Times New Roman"/>
+          <w:sz w:val="24"/>
+          <w:szCs w:val="24"/>
+        </w:rPr>
+      </w:pPr>
+      <w:r>
+        <w:rPr>
+          <w:rFonts w:ascii="Times New Roman" w:hAnsi="Times New Roman"/>
+          <w:sz w:val="24"/>
+          <w:szCs w:val="24"/>
+        </w:rPr>
+        <w:t xml:space="preserve">El artículo de Aguilar (2007) analiza el concepto de gobernanza desde las perspectivas de la política pública y de la nueva gestión pública. El autor sostiene que la gobernanza implica una transformación de las relaciones entre el Estado, la sociedad y el mercado, que requiere una mayor participación, coordinación y colaboración de los actores sociales. </w:t>
+      </w:r>
+    </w:p>
+    <w:p>
+      <w:pPr>
+        <w:spacing w:after="0"/>
+        <w:ind w:left="-49"/>
+        <w:jc w:val="both"/>
+        <w:rPr>
+          <w:rFonts w:ascii="Times New Roman" w:hAnsi="Times New Roman"/>
+          <w:sz w:val="24"/>
+          <w:szCs w:val="24"/>
+        </w:rPr>
+      </w:pPr>
+    </w:p>
+    <w:p>
+      <w:pPr>
+        <w:spacing w:after="0"/>
+        <w:ind w:left="-49"/>
+        <w:jc w:val="both"/>
+        <w:rPr>
+          <w:rFonts w:ascii="Times New Roman" w:hAnsi="Times New Roman"/>
+          <w:sz w:val="24"/>
+          <w:szCs w:val="24"/>
+        </w:rPr>
+      </w:pPr>
+      <w:r>
+        <w:rPr>
+          <w:rFonts w:ascii="Times New Roman" w:hAnsi="Times New Roman"/>
+          <w:sz w:val="24"/>
+          <w:szCs w:val="24"/>
+        </w:rPr>
+        <w:t>“</w:t>
+      </w:r>
+      <w:r>
+        <w:rPr>
+          <w:rFonts w:ascii="Times New Roman" w:hAnsi="Times New Roman"/>
+          <w:sz w:val="24"/>
+          <w:szCs w:val="24"/>
+        </w:rPr>
+        <w:t>gobernanza</w:t>
+      </w:r>
+      <w:r>
+        <w:rPr>
+          <w:rFonts w:ascii="Times New Roman" w:hAnsi="Times New Roman"/>
+          <w:sz w:val="24"/>
+          <w:szCs w:val="24"/>
+        </w:rPr>
+        <w:t xml:space="preserve"> significa el cambio de proceso/modo/patrón de gobierno: el</w:t>
+      </w:r>
+      <w:r>
+        <w:rPr>
+          <w:rFonts w:ascii="Times New Roman" w:hAnsi="Times New Roman"/>
+          <w:sz w:val="24"/>
+          <w:szCs w:val="24"/>
+        </w:rPr>
+        <w:t xml:space="preserve"> </w:t>
+      </w:r>
+      <w:r>
+        <w:rPr>
+          <w:rFonts w:ascii="Times New Roman" w:hAnsi="Times New Roman"/>
+          <w:sz w:val="24"/>
+          <w:szCs w:val="24"/>
+        </w:rPr>
+        <w:t>paso de un centro a un sistema de gobierno, en el que se requieren</w:t>
+      </w:r>
+      <w:r>
+        <w:rPr>
+          <w:rFonts w:ascii="Times New Roman" w:hAnsi="Times New Roman"/>
+          <w:sz w:val="24"/>
+          <w:szCs w:val="24"/>
+        </w:rPr>
+        <w:t xml:space="preserve"> </w:t>
+      </w:r>
+      <w:r>
+        <w:rPr>
+          <w:rFonts w:ascii="Times New Roman" w:hAnsi="Times New Roman"/>
+          <w:sz w:val="24"/>
+          <w:szCs w:val="24"/>
+        </w:rPr>
+        <w:t>y activan los recursos del poder público, de los mercados y de las</w:t>
+      </w:r>
+      <w:r>
+        <w:rPr>
+          <w:rFonts w:ascii="Times New Roman" w:hAnsi="Times New Roman"/>
+          <w:sz w:val="24"/>
+          <w:szCs w:val="24"/>
+        </w:rPr>
+        <w:t xml:space="preserve"> </w:t>
+      </w:r>
+      <w:r>
+        <w:rPr>
+          <w:rFonts w:ascii="Times New Roman" w:hAnsi="Times New Roman"/>
+          <w:sz w:val="24"/>
+          <w:szCs w:val="24"/>
+        </w:rPr>
+        <w:t>redes sociales. En conexión, es el paso de un estilo jerárquico</w:t>
+      </w:r>
+      <w:r>
+        <w:rPr>
+          <w:rFonts w:ascii="Times New Roman" w:hAnsi="Times New Roman"/>
+          <w:sz w:val="24"/>
+          <w:szCs w:val="24"/>
+        </w:rPr>
+        <w:t xml:space="preserve"> </w:t>
+      </w:r>
+      <w:r>
+        <w:rPr>
+          <w:rFonts w:ascii="Times New Roman" w:hAnsi="Times New Roman"/>
+          <w:sz w:val="24"/>
+          <w:szCs w:val="24"/>
+        </w:rPr>
+        <w:t>centralizado a un estilo de gobernar asociado e interdependiente</w:t>
+      </w:r>
+      <w:r>
+        <w:rPr>
+          <w:rFonts w:ascii="Times New Roman" w:hAnsi="Times New Roman"/>
+          <w:sz w:val="24"/>
+          <w:szCs w:val="24"/>
+        </w:rPr>
+        <w:t xml:space="preserve"> </w:t>
+      </w:r>
+      <w:r>
+        <w:rPr>
+          <w:rFonts w:ascii="Times New Roman" w:hAnsi="Times New Roman"/>
+          <w:sz w:val="24"/>
+          <w:szCs w:val="24"/>
+        </w:rPr>
+        <w:t>entre organismos gubernamentales, organizaciones privadas y</w:t>
+      </w:r>
+      <w:r>
+        <w:rPr>
+          <w:rFonts w:ascii="Times New Roman" w:hAnsi="Times New Roman"/>
+          <w:sz w:val="24"/>
+          <w:szCs w:val="24"/>
+        </w:rPr>
+        <w:t xml:space="preserve"> </w:t>
+      </w:r>
+      <w:r>
+        <w:rPr>
+          <w:rFonts w:ascii="Times New Roman" w:hAnsi="Times New Roman"/>
+          <w:sz w:val="24"/>
+          <w:szCs w:val="24"/>
+        </w:rPr>
+        <w:t>sociales.</w:t>
+      </w:r>
+      <w:r>
+        <w:rPr>
+          <w:rFonts w:ascii="Times New Roman" w:hAnsi="Times New Roman"/>
+          <w:sz w:val="24"/>
+          <w:szCs w:val="24"/>
+        </w:rPr>
+        <w:t xml:space="preserve">” </w:t>
+      </w:r>
+      <w:r>
+        <w:rPr>
+          <w:rFonts w:ascii="Times New Roman" w:hAnsi="Times New Roman"/>
+          <w:sz w:val="24"/>
+          <w:szCs w:val="24"/>
+        </w:rPr>
+        <w:t xml:space="preserve">(Aguilar, 2007, p. </w:t>
+      </w:r>
+      <w:r>
+        <w:rPr>
+          <w:rFonts w:ascii="Times New Roman" w:hAnsi="Times New Roman"/>
+          <w:sz w:val="24"/>
+          <w:szCs w:val="24"/>
+        </w:rPr>
+        <w:t>18</w:t>
+      </w:r>
+      <w:r>
+        <w:rPr>
+          <w:rFonts w:ascii="Times New Roman" w:hAnsi="Times New Roman"/>
+          <w:sz w:val="24"/>
+          <w:szCs w:val="24"/>
+        </w:rPr>
+        <w:t>)</w:t>
+      </w:r>
+    </w:p>
+    <w:p>
+      <w:pPr>
+        <w:spacing w:after="0"/>
+        <w:ind w:left="-49"/>
+        <w:jc w:val="both"/>
+        <w:rPr>
+          <w:rFonts w:ascii="Times New Roman" w:hAnsi="Times New Roman"/>
+          <w:sz w:val="24"/>
+          <w:szCs w:val="24"/>
+        </w:rPr>
+      </w:pPr>
+    </w:p>
+    <w:p>
+      <w:pPr>
+        <w:spacing w:after="0"/>
+        <w:ind w:left="-49"/>
+        <w:jc w:val="both"/>
+        <w:rPr>
+          <w:rFonts w:ascii="Times New Roman" w:hAnsi="Times New Roman"/>
+          <w:sz w:val="24"/>
+          <w:szCs w:val="24"/>
+        </w:rPr>
+      </w:pPr>
+      <w:r>
+        <w:rPr>
+          <w:rFonts w:ascii="Times New Roman" w:hAnsi="Times New Roman"/>
+          <w:sz w:val="24"/>
+          <w:szCs w:val="24"/>
+        </w:rPr>
+        <w:t xml:space="preserve">Asimismo, propone que la política pública y la nueva gestión pública son dos enfoques complementarios para mejorar la calidad y la eficacia de la acción pública. La política pública se ocupa de definir los fines y los medios de la intervención estatal, mientras que la nueva gestión pública se enfoca en los procesos y los resultados de la gestión pública. </w:t>
+      </w:r>
+    </w:p>
+    <w:p>
+      <w:pPr>
+        <w:spacing w:after="0"/>
+        <w:ind w:left="-49"/>
+        <w:jc w:val="both"/>
+        <w:rPr>
+          <w:rFonts w:ascii="Times New Roman" w:hAnsi="Times New Roman"/>
+          <w:sz w:val="24"/>
+          <w:szCs w:val="24"/>
+        </w:rPr>
+      </w:pPr>
+    </w:p>
+    <w:p>
+      <w:pPr>
+        <w:spacing w:after="0"/>
+        <w:ind w:left="-49"/>
+        <w:jc w:val="both"/>
+        <w:rPr>
+          <w:rFonts w:ascii="Times New Roman" w:hAnsi="Times New Roman"/>
+          <w:sz w:val="24"/>
+          <w:szCs w:val="24"/>
+        </w:rPr>
+      </w:pPr>
+      <w:r>
+        <w:rPr>
+          <w:rFonts w:ascii="Times New Roman" w:hAnsi="Times New Roman"/>
+          <w:sz w:val="24"/>
+          <w:szCs w:val="24"/>
+        </w:rPr>
+        <w:t>“</w:t>
+      </w:r>
+      <w:r>
+        <w:rPr>
+          <w:rFonts w:ascii="Times New Roman" w:hAnsi="Times New Roman"/>
+          <w:sz w:val="24"/>
+          <w:szCs w:val="24"/>
+        </w:rPr>
+        <w:t xml:space="preserve">Desde su </w:t>
+      </w:r>
+      <w:r>
+        <w:rPr>
+          <w:rFonts w:ascii="Times New Roman" w:hAnsi="Times New Roman"/>
+          <w:sz w:val="24"/>
+          <w:szCs w:val="24"/>
+        </w:rPr>
+        <w:t>origen</w:t>
+      </w:r>
+      <w:r>
+        <w:rPr>
+          <w:rFonts w:ascii="Times New Roman" w:hAnsi="Times New Roman"/>
+          <w:sz w:val="24"/>
+          <w:szCs w:val="24"/>
+        </w:rPr>
+        <w:t>, la PP se ha concentrado en el proceso decisorio del gobierno,</w:t>
+      </w:r>
+      <w:r>
+        <w:rPr>
+          <w:rFonts w:ascii="Times New Roman" w:hAnsi="Times New Roman"/>
+          <w:sz w:val="24"/>
+          <w:szCs w:val="24"/>
+        </w:rPr>
+        <w:t xml:space="preserve"> </w:t>
+      </w:r>
+      <w:r>
+        <w:rPr>
+          <w:rFonts w:ascii="Times New Roman" w:hAnsi="Times New Roman"/>
+          <w:sz w:val="24"/>
+          <w:szCs w:val="24"/>
+        </w:rPr>
+        <w:t>ha cuestionado numerosas decisiones de gobierno por considerar</w:t>
+      </w:r>
+      <w:r>
+        <w:rPr>
+          <w:rFonts w:ascii="Times New Roman" w:hAnsi="Times New Roman"/>
+          <w:sz w:val="24"/>
+          <w:szCs w:val="24"/>
+        </w:rPr>
+        <w:t xml:space="preserve"> </w:t>
+      </w:r>
+      <w:r>
+        <w:rPr>
+          <w:rFonts w:ascii="Times New Roman" w:hAnsi="Times New Roman"/>
+          <w:sz w:val="24"/>
+          <w:szCs w:val="24"/>
+        </w:rPr>
+        <w:t xml:space="preserve">que no están estructuradas cognoscitivamente (información </w:t>
+      </w:r>
+      <w:r>
+        <w:rPr>
+          <w:rFonts w:ascii="Times New Roman" w:hAnsi="Times New Roman"/>
+          <w:sz w:val="24"/>
+          <w:szCs w:val="24"/>
+        </w:rPr>
+        <w:t>imperfecta</w:t>
+      </w:r>
+      <w:r>
+        <w:rPr>
+          <w:rFonts w:ascii="Times New Roman" w:hAnsi="Times New Roman"/>
+          <w:sz w:val="24"/>
+          <w:szCs w:val="24"/>
+        </w:rPr>
+        <w:t xml:space="preserve">, análisis económico deficiente y supuestos causales </w:t>
+      </w:r>
+      <w:r>
+        <w:rPr>
+          <w:rFonts w:ascii="Times New Roman" w:hAnsi="Times New Roman"/>
+          <w:sz w:val="24"/>
+          <w:szCs w:val="24"/>
+        </w:rPr>
+        <w:t>inciertos</w:t>
+      </w:r>
+      <w:r>
+        <w:rPr>
+          <w:rFonts w:ascii="Times New Roman" w:hAnsi="Times New Roman"/>
+          <w:sz w:val="24"/>
+          <w:szCs w:val="24"/>
+        </w:rPr>
+        <w:t>) y se ha presentado como una disciplina o profesión que posee</w:t>
+      </w:r>
+      <w:r>
+        <w:rPr>
+          <w:rFonts w:ascii="Times New Roman" w:hAnsi="Times New Roman"/>
+          <w:sz w:val="24"/>
+          <w:szCs w:val="24"/>
+        </w:rPr>
+        <w:t xml:space="preserve"> </w:t>
+      </w:r>
+      <w:r>
+        <w:rPr>
+          <w:rFonts w:ascii="Times New Roman" w:hAnsi="Times New Roman"/>
+          <w:sz w:val="24"/>
+          <w:szCs w:val="24"/>
+        </w:rPr>
+        <w:t xml:space="preserve">los métodos analíticos apropiados para mejorar la calidad </w:t>
+      </w:r>
+      <w:r>
+        <w:rPr>
+          <w:rFonts w:ascii="Times New Roman" w:hAnsi="Times New Roman"/>
+          <w:sz w:val="24"/>
+          <w:szCs w:val="24"/>
+        </w:rPr>
+        <w:t>cognoscitiva</w:t>
+      </w:r>
+      <w:r>
+        <w:rPr>
+          <w:rFonts w:ascii="Times New Roman" w:hAnsi="Times New Roman"/>
+          <w:sz w:val="24"/>
+          <w:szCs w:val="24"/>
+        </w:rPr>
+        <w:t xml:space="preserve"> de las decisiones de gobierno y asegurar así su causalidad, la</w:t>
+      </w:r>
+      <w:r>
+        <w:rPr>
+          <w:rFonts w:ascii="Times New Roman" w:hAnsi="Times New Roman"/>
+          <w:sz w:val="24"/>
+          <w:szCs w:val="24"/>
+        </w:rPr>
+        <w:t xml:space="preserve"> </w:t>
+      </w:r>
+      <w:r>
+        <w:rPr>
+          <w:rFonts w:ascii="Times New Roman" w:hAnsi="Times New Roman"/>
+          <w:sz w:val="24"/>
+          <w:szCs w:val="24"/>
+        </w:rPr>
+        <w:t xml:space="preserve">eficacia social y la eficiencia económica17. La </w:t>
+      </w:r>
+      <w:proofErr w:type="spellStart"/>
+      <w:r>
+        <w:rPr>
+          <w:rFonts w:ascii="Times New Roman" w:hAnsi="Times New Roman"/>
+          <w:sz w:val="24"/>
+          <w:szCs w:val="24"/>
+        </w:rPr>
+        <w:t>NGP</w:t>
+      </w:r>
+      <w:proofErr w:type="spellEnd"/>
+      <w:r>
+        <w:rPr>
+          <w:rFonts w:ascii="Times New Roman" w:hAnsi="Times New Roman"/>
+          <w:sz w:val="24"/>
+          <w:szCs w:val="24"/>
+        </w:rPr>
+        <w:t>, por su lado,</w:t>
+      </w:r>
+      <w:r>
+        <w:rPr>
+          <w:rFonts w:ascii="Times New Roman" w:hAnsi="Times New Roman"/>
+          <w:sz w:val="24"/>
+          <w:szCs w:val="24"/>
+        </w:rPr>
+        <w:t xml:space="preserve"> </w:t>
+      </w:r>
+      <w:r>
+        <w:rPr>
+          <w:rFonts w:ascii="Times New Roman" w:hAnsi="Times New Roman"/>
+          <w:sz w:val="24"/>
+          <w:szCs w:val="24"/>
+        </w:rPr>
+        <w:t>ha prestado atención a la administración pública, ha cuestionado</w:t>
+      </w:r>
+      <w:r>
+        <w:rPr>
+          <w:rFonts w:ascii="Times New Roman" w:hAnsi="Times New Roman"/>
+          <w:sz w:val="24"/>
+          <w:szCs w:val="24"/>
+        </w:rPr>
+        <w:t xml:space="preserve"> </w:t>
+      </w:r>
+      <w:r>
+        <w:rPr>
+          <w:rFonts w:ascii="Times New Roman" w:hAnsi="Times New Roman"/>
+          <w:sz w:val="24"/>
+          <w:szCs w:val="24"/>
+        </w:rPr>
+        <w:t xml:space="preserve">su estructura burocrática de organización y operación -la </w:t>
+      </w:r>
+      <w:r>
+        <w:rPr>
+          <w:rFonts w:ascii="Times New Roman" w:hAnsi="Times New Roman"/>
+          <w:sz w:val="24"/>
+          <w:szCs w:val="24"/>
+        </w:rPr>
+        <w:t>centralización</w:t>
+      </w:r>
+      <w:r>
+        <w:rPr>
+          <w:rFonts w:ascii="Times New Roman" w:hAnsi="Times New Roman"/>
+          <w:sz w:val="24"/>
+          <w:szCs w:val="24"/>
+        </w:rPr>
+        <w:t xml:space="preserve"> jerárquica y la reglamentación precisa e inalterable- y se</w:t>
+      </w:r>
+      <w:r>
+        <w:rPr>
+          <w:rFonts w:ascii="Times New Roman" w:hAnsi="Times New Roman"/>
+          <w:sz w:val="24"/>
+          <w:szCs w:val="24"/>
+        </w:rPr>
+        <w:t xml:space="preserve"> </w:t>
+      </w:r>
+      <w:r>
+        <w:rPr>
+          <w:rFonts w:ascii="Times New Roman" w:hAnsi="Times New Roman"/>
+          <w:sz w:val="24"/>
+          <w:szCs w:val="24"/>
+        </w:rPr>
+        <w:t>ha presentado como una disciplina o práctica profesional que posee</w:t>
+      </w:r>
+      <w:r>
+        <w:rPr>
+          <w:rFonts w:ascii="Times New Roman" w:hAnsi="Times New Roman"/>
+          <w:sz w:val="24"/>
+          <w:szCs w:val="24"/>
+        </w:rPr>
+        <w:t xml:space="preserve"> </w:t>
+      </w:r>
+      <w:r>
+        <w:rPr>
+          <w:rFonts w:ascii="Times New Roman" w:hAnsi="Times New Roman"/>
+          <w:sz w:val="24"/>
+          <w:szCs w:val="24"/>
+        </w:rPr>
+        <w:t xml:space="preserve">los métodos de reorganización y de trabajo, apropiados para </w:t>
+      </w:r>
+      <w:r>
+        <w:rPr>
+          <w:rFonts w:ascii="Times New Roman" w:hAnsi="Times New Roman"/>
+          <w:sz w:val="24"/>
+          <w:szCs w:val="24"/>
+        </w:rPr>
+        <w:t>incrementar</w:t>
+      </w:r>
+      <w:r>
+        <w:rPr>
+          <w:rFonts w:ascii="Times New Roman" w:hAnsi="Times New Roman"/>
+          <w:sz w:val="24"/>
+          <w:szCs w:val="24"/>
+        </w:rPr>
+        <w:t xml:space="preserve"> la eficiencia y mejorar la calidad de la gestión gubernamental</w:t>
+      </w:r>
+      <w:r>
+        <w:rPr>
+          <w:rFonts w:ascii="Times New Roman" w:hAnsi="Times New Roman"/>
+          <w:sz w:val="24"/>
+          <w:szCs w:val="24"/>
+        </w:rPr>
+        <w:t>.</w:t>
+      </w:r>
+      <w:r>
+        <w:rPr>
+          <w:rFonts w:ascii="Times New Roman" w:hAnsi="Times New Roman"/>
+          <w:sz w:val="24"/>
+          <w:szCs w:val="24"/>
+        </w:rPr>
+        <w:t>”</w:t>
+      </w:r>
+      <w:r>
+        <w:rPr>
+          <w:rFonts w:ascii="Times New Roman" w:hAnsi="Times New Roman"/>
+          <w:sz w:val="24"/>
+          <w:szCs w:val="24"/>
+        </w:rPr>
+        <w:t xml:space="preserve"> </w:t>
+      </w:r>
+      <w:r>
+        <w:rPr>
+          <w:rFonts w:ascii="Times New Roman" w:hAnsi="Times New Roman"/>
+          <w:sz w:val="24"/>
+          <w:szCs w:val="24"/>
+        </w:rPr>
+        <w:t xml:space="preserve">(Aguilar, 2007, p. </w:t>
+      </w:r>
+      <w:r>
+        <w:rPr>
+          <w:rFonts w:ascii="Times New Roman" w:hAnsi="Times New Roman"/>
+          <w:sz w:val="24"/>
+          <w:szCs w:val="24"/>
+        </w:rPr>
+        <w:t>18</w:t>
+      </w:r>
+      <w:r>
+        <w:rPr>
+          <w:rFonts w:ascii="Times New Roman" w:hAnsi="Times New Roman"/>
+          <w:sz w:val="24"/>
+          <w:szCs w:val="24"/>
+        </w:rPr>
+        <w:t>)</w:t>
+      </w:r>
+    </w:p>
+    <w:p>
+      <w:pPr>
+        <w:spacing w:after="0"/>
+        <w:ind w:left="-49"/>
+        <w:jc w:val="both"/>
+        <w:rPr>
+          <w:rFonts w:ascii="Times New Roman" w:hAnsi="Times New Roman"/>
+          <w:sz w:val="24"/>
+          <w:szCs w:val="24"/>
+        </w:rPr>
+      </w:pPr>
+    </w:p>
+    <w:p>
+      <w:pPr>
+        <w:spacing w:after="0"/>
+        <w:ind w:left="-49"/>
+        <w:jc w:val="both"/>
+        <w:rPr>
+          <w:rFonts w:ascii="Times New Roman" w:hAnsi="Times New Roman"/>
+          <w:sz w:val="24"/>
+          <w:szCs w:val="24"/>
+        </w:rPr>
+      </w:pPr>
+      <w:r>
+        <w:rPr>
+          <w:rFonts w:ascii="Times New Roman" w:hAnsi="Times New Roman"/>
+          <w:sz w:val="24"/>
+          <w:szCs w:val="24"/>
+        </w:rPr>
+        <w:lastRenderedPageBreak/>
+        <w:t>El autor concluye que la gobernanza es un desafío para la democracia y para el desarrollo, que exige una renovación de las capacidades y las competencias de los servidores públicos y de los ciudadanos.</w:t>
+      </w:r>
+      <w:r>
+        <w:rPr>
+          <w:rFonts w:ascii="Times New Roman" w:hAnsi="Times New Roman"/>
+          <w:sz w:val="24"/>
+          <w:szCs w:val="24"/>
+        </w:rPr>
+        <w:t xml:space="preserve"> </w:t>
       </w:r>
     </w:p>
     <w:p>

</xml_diff>